<commit_message>
added OOP practice and rozr
</commit_message>
<xml_diff>
--- a/2 semestr/ООП/Практична.docx
+++ b/2 semestr/ООП/Практична.docx
@@ -2669,6 +2669,7 @@
           <w:color w:val="000000"/>
           <w:sz w:val="28"/>
           <w:szCs w:val="28"/>
+          <w:lang w:val="ru-RU"/>
         </w:rPr>
         <w:t>Загальним</w:t>
       </w:r>
@@ -2679,16 +2680,18 @@
           <w:color w:val="000000"/>
           <w:sz w:val="28"/>
           <w:szCs w:val="28"/>
-        </w:rPr>
-        <w:t xml:space="preserve"> </w:t>
-      </w:r>
-      <w:proofErr w:type="spellStart"/>
-      <w:r>
-        <w:rPr>
-          <w:rStyle w:val="rvts10"/>
-          <w:color w:val="000000"/>
-          <w:sz w:val="28"/>
-          <w:szCs w:val="28"/>
+          <w:lang w:val="ru-RU"/>
+        </w:rPr>
+        <w:t xml:space="preserve"> </w:t>
+      </w:r>
+      <w:proofErr w:type="spellStart"/>
+      <w:r>
+        <w:rPr>
+          <w:rStyle w:val="rvts10"/>
+          <w:color w:val="000000"/>
+          <w:sz w:val="28"/>
+          <w:szCs w:val="28"/>
+          <w:lang w:val="ru-RU"/>
         </w:rPr>
         <w:t>називаються</w:t>
       </w:r>
@@ -2699,16 +2702,18 @@
           <w:color w:val="000000"/>
           <w:sz w:val="28"/>
           <w:szCs w:val="28"/>
-        </w:rPr>
-        <w:t xml:space="preserve"> </w:t>
-      </w:r>
-      <w:proofErr w:type="spellStart"/>
-      <w:r>
-        <w:rPr>
-          <w:rStyle w:val="rvts10"/>
-          <w:color w:val="000000"/>
-          <w:sz w:val="28"/>
-          <w:szCs w:val="28"/>
+          <w:lang w:val="ru-RU"/>
+        </w:rPr>
+        <w:t xml:space="preserve"> </w:t>
+      </w:r>
+      <w:proofErr w:type="spellStart"/>
+      <w:r>
+        <w:rPr>
+          <w:rStyle w:val="rvts10"/>
+          <w:color w:val="000000"/>
+          <w:sz w:val="28"/>
+          <w:szCs w:val="28"/>
+          <w:lang w:val="ru-RU"/>
         </w:rPr>
         <w:t>освітлення</w:t>
       </w:r>
@@ -2719,36 +2724,18 @@
           <w:color w:val="000000"/>
           <w:sz w:val="28"/>
           <w:szCs w:val="28"/>
-        </w:rPr>
-        <w:t xml:space="preserve">, </w:t>
-      </w:r>
-      <w:proofErr w:type="spellStart"/>
-      <w:r>
-        <w:rPr>
-          <w:rStyle w:val="rvts10"/>
-          <w:color w:val="000000"/>
-          <w:sz w:val="28"/>
-          <w:szCs w:val="28"/>
-        </w:rPr>
-        <w:t>при</w:t>
-      </w:r>
-      <w:proofErr w:type="spellEnd"/>
-      <w:r>
-        <w:rPr>
-          <w:rStyle w:val="rvts10"/>
-          <w:color w:val="000000"/>
-          <w:sz w:val="28"/>
-          <w:szCs w:val="28"/>
-        </w:rPr>
-        <w:t xml:space="preserve"> </w:t>
-      </w:r>
-      <w:proofErr w:type="spellStart"/>
-      <w:r>
-        <w:rPr>
-          <w:rStyle w:val="rvts10"/>
-          <w:color w:val="000000"/>
-          <w:sz w:val="28"/>
-          <w:szCs w:val="28"/>
+          <w:lang w:val="ru-RU"/>
+        </w:rPr>
+        <w:t xml:space="preserve">, при </w:t>
+      </w:r>
+      <w:proofErr w:type="spellStart"/>
+      <w:r>
+        <w:rPr>
+          <w:rStyle w:val="rvts10"/>
+          <w:color w:val="000000"/>
+          <w:sz w:val="28"/>
+          <w:szCs w:val="28"/>
+          <w:lang w:val="ru-RU"/>
         </w:rPr>
         <w:t>якому</w:t>
       </w:r>
@@ -2759,36 +2746,52 @@
           <w:color w:val="000000"/>
           <w:sz w:val="28"/>
           <w:szCs w:val="28"/>
-        </w:rPr>
-        <w:t xml:space="preserve"> </w:t>
-      </w:r>
-      <w:proofErr w:type="spellStart"/>
-      <w:r>
-        <w:rPr>
-          <w:rStyle w:val="rvts10"/>
-          <w:color w:val="000000"/>
-          <w:sz w:val="28"/>
-          <w:szCs w:val="28"/>
-        </w:rPr>
-        <w:t>світильники</w:t>
-      </w:r>
-      <w:proofErr w:type="spellEnd"/>
-      <w:r>
-        <w:rPr>
-          <w:rStyle w:val="rvts10"/>
-          <w:color w:val="000000"/>
-          <w:sz w:val="28"/>
-          <w:szCs w:val="28"/>
-        </w:rPr>
-        <w:t xml:space="preserve"> </w:t>
-      </w:r>
-      <w:proofErr w:type="spellStart"/>
-      <w:r>
-        <w:rPr>
-          <w:rStyle w:val="rvts10"/>
-          <w:color w:val="000000"/>
-          <w:sz w:val="28"/>
-          <w:szCs w:val="28"/>
+          <w:lang w:val="ru-RU"/>
+        </w:rPr>
+        <w:t xml:space="preserve"> </w:t>
+      </w:r>
+      <w:proofErr w:type="spellStart"/>
+      <w:proofErr w:type="gramStart"/>
+      <w:r>
+        <w:rPr>
+          <w:rStyle w:val="rvts10"/>
+          <w:color w:val="000000"/>
+          <w:sz w:val="28"/>
+          <w:szCs w:val="28"/>
+          <w:lang w:val="ru-RU"/>
+        </w:rPr>
+        <w:t>св</w:t>
+      </w:r>
+      <w:proofErr w:type="gramEnd"/>
+      <w:r>
+        <w:rPr>
+          <w:rStyle w:val="rvts10"/>
+          <w:color w:val="000000"/>
+          <w:sz w:val="28"/>
+          <w:szCs w:val="28"/>
+          <w:lang w:val="ru-RU"/>
+        </w:rPr>
+        <w:t>ітильники</w:t>
+      </w:r>
+      <w:proofErr w:type="spellEnd"/>
+      <w:r>
+        <w:rPr>
+          <w:rStyle w:val="rvts10"/>
+          <w:color w:val="000000"/>
+          <w:sz w:val="28"/>
+          <w:szCs w:val="28"/>
+          <w:lang w:val="ru-RU"/>
+        </w:rPr>
+        <w:t xml:space="preserve"> </w:t>
+      </w:r>
+      <w:proofErr w:type="spellStart"/>
+      <w:r>
+        <w:rPr>
+          <w:rStyle w:val="rvts10"/>
+          <w:color w:val="000000"/>
+          <w:sz w:val="28"/>
+          <w:szCs w:val="28"/>
+          <w:lang w:val="ru-RU"/>
         </w:rPr>
         <w:t>розміщуються</w:t>
       </w:r>
@@ -2799,6 +2802,7 @@
           <w:color w:val="000000"/>
           <w:sz w:val="28"/>
           <w:szCs w:val="28"/>
+          <w:lang w:val="ru-RU"/>
         </w:rPr>
         <w:t xml:space="preserve"> у </w:t>
       </w:r>
@@ -2809,6 +2813,7 @@
           <w:color w:val="000000"/>
           <w:sz w:val="28"/>
           <w:szCs w:val="28"/>
+          <w:lang w:val="ru-RU"/>
         </w:rPr>
         <w:t>верхній</w:t>
       </w:r>
@@ -2819,16 +2824,18 @@
           <w:color w:val="000000"/>
           <w:sz w:val="28"/>
           <w:szCs w:val="28"/>
-        </w:rPr>
-        <w:t xml:space="preserve"> </w:t>
-      </w:r>
-      <w:proofErr w:type="spellStart"/>
-      <w:r>
-        <w:rPr>
-          <w:rStyle w:val="rvts10"/>
-          <w:color w:val="000000"/>
-          <w:sz w:val="28"/>
-          <w:szCs w:val="28"/>
+          <w:lang w:val="ru-RU"/>
+        </w:rPr>
+        <w:t xml:space="preserve"> </w:t>
+      </w:r>
+      <w:proofErr w:type="spellStart"/>
+      <w:r>
+        <w:rPr>
+          <w:rStyle w:val="rvts10"/>
+          <w:color w:val="000000"/>
+          <w:sz w:val="28"/>
+          <w:szCs w:val="28"/>
+          <w:lang w:val="ru-RU"/>
         </w:rPr>
         <w:t>зоні</w:t>
       </w:r>
@@ -2839,16 +2846,18 @@
           <w:color w:val="000000"/>
           <w:sz w:val="28"/>
           <w:szCs w:val="28"/>
-        </w:rPr>
-        <w:t xml:space="preserve"> </w:t>
-      </w:r>
-      <w:proofErr w:type="spellStart"/>
-      <w:r>
-        <w:rPr>
-          <w:rStyle w:val="rvts10"/>
-          <w:color w:val="000000"/>
-          <w:sz w:val="28"/>
-          <w:szCs w:val="28"/>
+          <w:lang w:val="ru-RU"/>
+        </w:rPr>
+        <w:t xml:space="preserve"> </w:t>
+      </w:r>
+      <w:proofErr w:type="spellStart"/>
+      <w:r>
+        <w:rPr>
+          <w:rStyle w:val="rvts10"/>
+          <w:color w:val="000000"/>
+          <w:sz w:val="28"/>
+          <w:szCs w:val="28"/>
+          <w:lang w:val="ru-RU"/>
         </w:rPr>
         <w:t>приміщення</w:t>
       </w:r>
@@ -2859,6 +2868,73 @@
           <w:color w:val="000000"/>
           <w:sz w:val="28"/>
           <w:szCs w:val="28"/>
+          <w:lang w:val="ru-RU"/>
+        </w:rPr>
+        <w:t xml:space="preserve"> (не </w:t>
+      </w:r>
+      <w:proofErr w:type="spellStart"/>
+      <w:r>
+        <w:rPr>
+          <w:rStyle w:val="rvts10"/>
+          <w:color w:val="000000"/>
+          <w:sz w:val="28"/>
+          <w:szCs w:val="28"/>
+          <w:lang w:val="ru-RU"/>
+        </w:rPr>
+        <w:t>нижче</w:t>
+      </w:r>
+      <w:proofErr w:type="spellEnd"/>
+      <w:r>
+        <w:rPr>
+          <w:rStyle w:val="rvts10"/>
+          <w:color w:val="000000"/>
+          <w:sz w:val="28"/>
+          <w:szCs w:val="28"/>
+          <w:lang w:val="ru-RU"/>
+        </w:rPr>
+        <w:t xml:space="preserve"> 2,5 м над </w:t>
+      </w:r>
+      <w:proofErr w:type="spellStart"/>
+      <w:r>
+        <w:rPr>
+          <w:rStyle w:val="rvts10"/>
+          <w:color w:val="000000"/>
+          <w:sz w:val="28"/>
+          <w:szCs w:val="28"/>
+          <w:lang w:val="ru-RU"/>
+        </w:rPr>
+        <w:t>підлогою</w:t>
+      </w:r>
+      <w:proofErr w:type="spellEnd"/>
+      <w:r>
+        <w:rPr>
+          <w:rStyle w:val="rvts10"/>
+          <w:color w:val="000000"/>
+          <w:sz w:val="28"/>
+          <w:szCs w:val="28"/>
+          <w:lang w:val="ru-RU"/>
+        </w:rPr>
+        <w:t xml:space="preserve"> </w:t>
+      </w:r>
+      <w:proofErr w:type="spellStart"/>
+      <w:r>
+        <w:rPr>
+          <w:rStyle w:val="rvts10"/>
+          <w:color w:val="000000"/>
+          <w:sz w:val="28"/>
+          <w:szCs w:val="28"/>
+          <w:lang w:val="ru-RU"/>
+        </w:rPr>
+        <w:t>рівномірно</w:t>
+      </w:r>
+      <w:proofErr w:type="spellEnd"/>
+      <w:r>
+        <w:rPr>
+          <w:rStyle w:val="rvts10"/>
+          <w:color w:val="000000"/>
+          <w:sz w:val="28"/>
+          <w:szCs w:val="28"/>
+          <w:lang w:val="ru-RU"/>
         </w:rPr>
         <w:t xml:space="preserve"> (</w:t>
       </w:r>
@@ -2869,116 +2945,172 @@
           <w:color w:val="000000"/>
           <w:sz w:val="28"/>
           <w:szCs w:val="28"/>
-        </w:rPr>
-        <w:t>не</w:t>
-      </w:r>
-      <w:proofErr w:type="spellEnd"/>
-      <w:r>
-        <w:rPr>
-          <w:rStyle w:val="rvts10"/>
-          <w:color w:val="000000"/>
-          <w:sz w:val="28"/>
-          <w:szCs w:val="28"/>
-        </w:rPr>
-        <w:t xml:space="preserve"> </w:t>
-      </w:r>
-      <w:proofErr w:type="spellStart"/>
-      <w:r>
-        <w:rPr>
-          <w:rStyle w:val="rvts10"/>
-          <w:color w:val="000000"/>
-          <w:sz w:val="28"/>
-          <w:szCs w:val="28"/>
-        </w:rPr>
-        <w:t>нижче</w:t>
-      </w:r>
-      <w:proofErr w:type="spellEnd"/>
-      <w:r>
-        <w:rPr>
-          <w:rStyle w:val="rvts10"/>
-          <w:color w:val="000000"/>
-          <w:sz w:val="28"/>
-          <w:szCs w:val="28"/>
-        </w:rPr>
-        <w:t xml:space="preserve"> 2</w:t>
-      </w:r>
-      <w:proofErr w:type="gramStart"/>
-      <w:r>
-        <w:rPr>
-          <w:rStyle w:val="rvts10"/>
-          <w:color w:val="000000"/>
-          <w:sz w:val="28"/>
-          <w:szCs w:val="28"/>
-        </w:rPr>
-        <w:t>,5</w:t>
-      </w:r>
-      <w:proofErr w:type="gramEnd"/>
-      <w:r>
-        <w:rPr>
-          <w:rStyle w:val="rvts10"/>
-          <w:color w:val="000000"/>
-          <w:sz w:val="28"/>
-          <w:szCs w:val="28"/>
-        </w:rPr>
-        <w:t xml:space="preserve"> м </w:t>
-      </w:r>
-      <w:proofErr w:type="spellStart"/>
-      <w:r>
-        <w:rPr>
-          <w:rStyle w:val="rvts10"/>
-          <w:color w:val="000000"/>
-          <w:sz w:val="28"/>
-          <w:szCs w:val="28"/>
-        </w:rPr>
-        <w:t>над</w:t>
-      </w:r>
-      <w:proofErr w:type="spellEnd"/>
-      <w:r>
-        <w:rPr>
-          <w:rStyle w:val="rvts10"/>
-          <w:color w:val="000000"/>
-          <w:sz w:val="28"/>
-          <w:szCs w:val="28"/>
-        </w:rPr>
-        <w:t xml:space="preserve"> </w:t>
-      </w:r>
-      <w:proofErr w:type="spellStart"/>
-      <w:r>
-        <w:rPr>
-          <w:rStyle w:val="rvts10"/>
-          <w:color w:val="000000"/>
-          <w:sz w:val="28"/>
-          <w:szCs w:val="28"/>
-        </w:rPr>
-        <w:t>підлогою</w:t>
-      </w:r>
-      <w:proofErr w:type="spellEnd"/>
-      <w:r>
-        <w:rPr>
-          <w:rStyle w:val="rvts10"/>
-          <w:color w:val="000000"/>
-          <w:sz w:val="28"/>
-          <w:szCs w:val="28"/>
-        </w:rPr>
-        <w:t xml:space="preserve"> </w:t>
-      </w:r>
-      <w:proofErr w:type="spellStart"/>
-      <w:r>
-        <w:rPr>
-          <w:rStyle w:val="rvts10"/>
-          <w:color w:val="000000"/>
-          <w:sz w:val="28"/>
-          <w:szCs w:val="28"/>
-        </w:rPr>
-        <w:t>рівномірно</w:t>
-      </w:r>
-      <w:proofErr w:type="spellEnd"/>
-      <w:r>
-        <w:rPr>
-          <w:rStyle w:val="rvts10"/>
-          <w:color w:val="000000"/>
-          <w:sz w:val="28"/>
-          <w:szCs w:val="28"/>
+          <w:lang w:val="ru-RU"/>
+        </w:rPr>
+        <w:t>загальне</w:t>
+      </w:r>
+      <w:proofErr w:type="spellEnd"/>
+      <w:r>
+        <w:rPr>
+          <w:rStyle w:val="rvts10"/>
+          <w:color w:val="000000"/>
+          <w:sz w:val="28"/>
+          <w:szCs w:val="28"/>
+          <w:lang w:val="ru-RU"/>
+        </w:rPr>
+        <w:t xml:space="preserve"> </w:t>
+      </w:r>
+      <w:proofErr w:type="spellStart"/>
+      <w:r>
+        <w:rPr>
+          <w:rStyle w:val="rvts10"/>
+          <w:color w:val="000000"/>
+          <w:sz w:val="28"/>
+          <w:szCs w:val="28"/>
+          <w:lang w:val="ru-RU"/>
+        </w:rPr>
+        <w:t>рівномірне</w:t>
+      </w:r>
+      <w:proofErr w:type="spellEnd"/>
+      <w:r>
+        <w:rPr>
+          <w:rStyle w:val="rvts10"/>
+          <w:color w:val="000000"/>
+          <w:sz w:val="28"/>
+          <w:szCs w:val="28"/>
+          <w:lang w:val="ru-RU"/>
+        </w:rPr>
+        <w:t xml:space="preserve"> </w:t>
+      </w:r>
+      <w:proofErr w:type="spellStart"/>
+      <w:r>
+        <w:rPr>
+          <w:rStyle w:val="rvts10"/>
+          <w:color w:val="000000"/>
+          <w:sz w:val="28"/>
+          <w:szCs w:val="28"/>
+          <w:lang w:val="ru-RU"/>
+        </w:rPr>
+        <w:t>освітлення</w:t>
+      </w:r>
+      <w:proofErr w:type="spellEnd"/>
+      <w:r>
+        <w:rPr>
+          <w:rStyle w:val="rvts10"/>
+          <w:color w:val="000000"/>
+          <w:sz w:val="28"/>
+          <w:szCs w:val="28"/>
+          <w:lang w:val="ru-RU"/>
+        </w:rPr>
+        <w:t xml:space="preserve">) </w:t>
+      </w:r>
+      <w:proofErr w:type="spellStart"/>
+      <w:r>
+        <w:rPr>
+          <w:rStyle w:val="rvts10"/>
+          <w:color w:val="000000"/>
+          <w:sz w:val="28"/>
+          <w:szCs w:val="28"/>
+          <w:lang w:val="ru-RU"/>
+        </w:rPr>
+        <w:t>або</w:t>
+      </w:r>
+      <w:proofErr w:type="spellEnd"/>
+      <w:r>
+        <w:rPr>
+          <w:rStyle w:val="rvts10"/>
+          <w:color w:val="000000"/>
+          <w:sz w:val="28"/>
+          <w:szCs w:val="28"/>
+          <w:lang w:val="ru-RU"/>
+        </w:rPr>
+        <w:t xml:space="preserve"> з </w:t>
+      </w:r>
+      <w:proofErr w:type="spellStart"/>
+      <w:r>
+        <w:rPr>
+          <w:rStyle w:val="rvts10"/>
+          <w:color w:val="000000"/>
+          <w:sz w:val="28"/>
+          <w:szCs w:val="28"/>
+          <w:lang w:val="ru-RU"/>
+        </w:rPr>
+        <w:t>врахуванням</w:t>
+      </w:r>
+      <w:proofErr w:type="spellEnd"/>
+      <w:r>
+        <w:rPr>
+          <w:rStyle w:val="rvts10"/>
+          <w:color w:val="000000"/>
+          <w:sz w:val="28"/>
+          <w:szCs w:val="28"/>
+          <w:lang w:val="ru-RU"/>
+        </w:rPr>
+        <w:t xml:space="preserve"> </w:t>
+      </w:r>
+      <w:proofErr w:type="spellStart"/>
+      <w:r>
+        <w:rPr>
+          <w:rStyle w:val="rvts10"/>
+          <w:color w:val="000000"/>
+          <w:sz w:val="28"/>
+          <w:szCs w:val="28"/>
+          <w:lang w:val="ru-RU"/>
+        </w:rPr>
+        <w:t>розташування</w:t>
+      </w:r>
+      <w:proofErr w:type="spellEnd"/>
+      <w:r>
+        <w:rPr>
+          <w:rStyle w:val="rvts10"/>
+          <w:color w:val="000000"/>
+          <w:sz w:val="28"/>
+          <w:szCs w:val="28"/>
+          <w:lang w:val="ru-RU"/>
+        </w:rPr>
+        <w:t xml:space="preserve"> </w:t>
+      </w:r>
+      <w:proofErr w:type="spellStart"/>
+      <w:r>
+        <w:rPr>
+          <w:rStyle w:val="rvts10"/>
+          <w:color w:val="000000"/>
+          <w:sz w:val="28"/>
+          <w:szCs w:val="28"/>
+          <w:lang w:val="ru-RU"/>
+        </w:rPr>
+        <w:t>робочих</w:t>
+      </w:r>
+      <w:proofErr w:type="spellEnd"/>
+      <w:r>
+        <w:rPr>
+          <w:rStyle w:val="rvts10"/>
+          <w:color w:val="000000"/>
+          <w:sz w:val="28"/>
+          <w:szCs w:val="28"/>
+          <w:lang w:val="ru-RU"/>
+        </w:rPr>
+        <w:t xml:space="preserve"> </w:t>
+      </w:r>
+      <w:proofErr w:type="spellStart"/>
+      <w:r>
+        <w:rPr>
+          <w:rStyle w:val="rvts10"/>
+          <w:color w:val="000000"/>
+          <w:sz w:val="28"/>
+          <w:szCs w:val="28"/>
+          <w:lang w:val="ru-RU"/>
+        </w:rPr>
+        <w:t>місць</w:t>
+      </w:r>
+      <w:proofErr w:type="spellEnd"/>
+      <w:r>
+        <w:rPr>
+          <w:rStyle w:val="rvts10"/>
+          <w:color w:val="000000"/>
+          <w:sz w:val="28"/>
+          <w:szCs w:val="28"/>
+          <w:lang w:val="ru-RU"/>
         </w:rPr>
         <w:t xml:space="preserve"> (</w:t>
       </w:r>
@@ -2989,6 +3121,7 @@
           <w:color w:val="000000"/>
           <w:sz w:val="28"/>
           <w:szCs w:val="28"/>
+          <w:lang w:val="ru-RU"/>
         </w:rPr>
         <w:t>загальне</w:t>
       </w:r>
@@ -2999,36 +3132,40 @@
           <w:color w:val="000000"/>
           <w:sz w:val="28"/>
           <w:szCs w:val="28"/>
-        </w:rPr>
-        <w:t xml:space="preserve"> </w:t>
-      </w:r>
-      <w:proofErr w:type="spellStart"/>
-      <w:r>
-        <w:rPr>
-          <w:rStyle w:val="rvts10"/>
-          <w:color w:val="000000"/>
-          <w:sz w:val="28"/>
-          <w:szCs w:val="28"/>
-        </w:rPr>
-        <w:t>рівномірне</w:t>
-      </w:r>
-      <w:proofErr w:type="spellEnd"/>
-      <w:r>
-        <w:rPr>
-          <w:rStyle w:val="rvts10"/>
-          <w:color w:val="000000"/>
-          <w:sz w:val="28"/>
-          <w:szCs w:val="28"/>
-        </w:rPr>
-        <w:t xml:space="preserve"> </w:t>
-      </w:r>
-      <w:proofErr w:type="spellStart"/>
-      <w:r>
-        <w:rPr>
-          <w:rStyle w:val="rvts10"/>
-          <w:color w:val="000000"/>
-          <w:sz w:val="28"/>
-          <w:szCs w:val="28"/>
+          <w:lang w:val="ru-RU"/>
+        </w:rPr>
+        <w:t xml:space="preserve"> </w:t>
+      </w:r>
+      <w:proofErr w:type="spellStart"/>
+      <w:r>
+        <w:rPr>
+          <w:rStyle w:val="rvts10"/>
+          <w:color w:val="000000"/>
+          <w:sz w:val="28"/>
+          <w:szCs w:val="28"/>
+          <w:lang w:val="ru-RU"/>
+        </w:rPr>
+        <w:t>локалізоване</w:t>
+      </w:r>
+      <w:proofErr w:type="spellEnd"/>
+      <w:r>
+        <w:rPr>
+          <w:rStyle w:val="rvts10"/>
+          <w:color w:val="000000"/>
+          <w:sz w:val="28"/>
+          <w:szCs w:val="28"/>
+          <w:lang w:val="ru-RU"/>
+        </w:rPr>
+        <w:t xml:space="preserve"> </w:t>
+      </w:r>
+      <w:proofErr w:type="spellStart"/>
+      <w:r>
+        <w:rPr>
+          <w:rStyle w:val="rvts10"/>
+          <w:color w:val="000000"/>
+          <w:sz w:val="28"/>
+          <w:szCs w:val="28"/>
+          <w:lang w:val="ru-RU"/>
         </w:rPr>
         <w:t>освітлення</w:t>
       </w:r>
@@ -3039,166 +3176,7 @@
           <w:color w:val="000000"/>
           <w:sz w:val="28"/>
           <w:szCs w:val="28"/>
-        </w:rPr>
-        <w:t xml:space="preserve">) </w:t>
-      </w:r>
-      <w:proofErr w:type="spellStart"/>
-      <w:r>
-        <w:rPr>
-          <w:rStyle w:val="rvts10"/>
-          <w:color w:val="000000"/>
-          <w:sz w:val="28"/>
-          <w:szCs w:val="28"/>
-        </w:rPr>
-        <w:t>або</w:t>
-      </w:r>
-      <w:proofErr w:type="spellEnd"/>
-      <w:r>
-        <w:rPr>
-          <w:rStyle w:val="rvts10"/>
-          <w:color w:val="000000"/>
-          <w:sz w:val="28"/>
-          <w:szCs w:val="28"/>
-        </w:rPr>
-        <w:t xml:space="preserve"> з </w:t>
-      </w:r>
-      <w:proofErr w:type="spellStart"/>
-      <w:r>
-        <w:rPr>
-          <w:rStyle w:val="rvts10"/>
-          <w:color w:val="000000"/>
-          <w:sz w:val="28"/>
-          <w:szCs w:val="28"/>
-        </w:rPr>
-        <w:t>врахуванням</w:t>
-      </w:r>
-      <w:proofErr w:type="spellEnd"/>
-      <w:r>
-        <w:rPr>
-          <w:rStyle w:val="rvts10"/>
-          <w:color w:val="000000"/>
-          <w:sz w:val="28"/>
-          <w:szCs w:val="28"/>
-        </w:rPr>
-        <w:t xml:space="preserve"> </w:t>
-      </w:r>
-      <w:proofErr w:type="spellStart"/>
-      <w:r>
-        <w:rPr>
-          <w:rStyle w:val="rvts10"/>
-          <w:color w:val="000000"/>
-          <w:sz w:val="28"/>
-          <w:szCs w:val="28"/>
-        </w:rPr>
-        <w:t>розташування</w:t>
-      </w:r>
-      <w:proofErr w:type="spellEnd"/>
-      <w:r>
-        <w:rPr>
-          <w:rStyle w:val="rvts10"/>
-          <w:color w:val="000000"/>
-          <w:sz w:val="28"/>
-          <w:szCs w:val="28"/>
-        </w:rPr>
-        <w:t xml:space="preserve"> </w:t>
-      </w:r>
-      <w:proofErr w:type="spellStart"/>
-      <w:r>
-        <w:rPr>
-          <w:rStyle w:val="rvts10"/>
-          <w:color w:val="000000"/>
-          <w:sz w:val="28"/>
-          <w:szCs w:val="28"/>
-        </w:rPr>
-        <w:t>робочих</w:t>
-      </w:r>
-      <w:proofErr w:type="spellEnd"/>
-      <w:r>
-        <w:rPr>
-          <w:rStyle w:val="rvts10"/>
-          <w:color w:val="000000"/>
-          <w:sz w:val="28"/>
-          <w:szCs w:val="28"/>
-        </w:rPr>
-        <w:t xml:space="preserve"> </w:t>
-      </w:r>
-      <w:proofErr w:type="spellStart"/>
-      <w:r>
-        <w:rPr>
-          <w:rStyle w:val="rvts10"/>
-          <w:color w:val="000000"/>
-          <w:sz w:val="28"/>
-          <w:szCs w:val="28"/>
-        </w:rPr>
-        <w:t>місць</w:t>
-      </w:r>
-      <w:proofErr w:type="spellEnd"/>
-      <w:r>
-        <w:rPr>
-          <w:rStyle w:val="rvts10"/>
-          <w:color w:val="000000"/>
-          <w:sz w:val="28"/>
-          <w:szCs w:val="28"/>
-        </w:rPr>
-        <w:t xml:space="preserve"> (</w:t>
-      </w:r>
-      <w:proofErr w:type="spellStart"/>
-      <w:r>
-        <w:rPr>
-          <w:rStyle w:val="rvts10"/>
-          <w:color w:val="000000"/>
-          <w:sz w:val="28"/>
-          <w:szCs w:val="28"/>
-        </w:rPr>
-        <w:t>загальне</w:t>
-      </w:r>
-      <w:proofErr w:type="spellEnd"/>
-      <w:r>
-        <w:rPr>
-          <w:rStyle w:val="rvts10"/>
-          <w:color w:val="000000"/>
-          <w:sz w:val="28"/>
-          <w:szCs w:val="28"/>
-        </w:rPr>
-        <w:t xml:space="preserve"> </w:t>
-      </w:r>
-      <w:proofErr w:type="spellStart"/>
-      <w:r>
-        <w:rPr>
-          <w:rStyle w:val="rvts10"/>
-          <w:color w:val="000000"/>
-          <w:sz w:val="28"/>
-          <w:szCs w:val="28"/>
-        </w:rPr>
-        <w:t>локалізоване</w:t>
-      </w:r>
-      <w:proofErr w:type="spellEnd"/>
-      <w:r>
-        <w:rPr>
-          <w:rStyle w:val="rvts10"/>
-          <w:color w:val="000000"/>
-          <w:sz w:val="28"/>
-          <w:szCs w:val="28"/>
-        </w:rPr>
-        <w:t xml:space="preserve"> </w:t>
-      </w:r>
-      <w:proofErr w:type="spellStart"/>
-      <w:r>
-        <w:rPr>
-          <w:rStyle w:val="rvts10"/>
-          <w:color w:val="000000"/>
-          <w:sz w:val="28"/>
-          <w:szCs w:val="28"/>
-        </w:rPr>
-        <w:t>освітлення</w:t>
-      </w:r>
-      <w:proofErr w:type="spellEnd"/>
-      <w:r>
-        <w:rPr>
-          <w:rStyle w:val="rvts10"/>
-          <w:color w:val="000000"/>
-          <w:sz w:val="28"/>
-          <w:szCs w:val="28"/>
+          <w:lang w:val="ru-RU"/>
         </w:rPr>
         <w:t xml:space="preserve">). </w:t>
       </w:r>
@@ -13039,24 +13017,147 @@
         </w:numPr>
         <w:jc w:val="both"/>
         <w:rPr>
-          <w:rFonts w:ascii="Times New Roman" w:hAnsi="Times New Roman" w:cs="Times New Roman"/>
+          <w:rFonts w:ascii="Times New Roman" w:eastAsiaTheme="minorEastAsia" w:hAnsi="Times New Roman" w:cs="Times New Roman"/>
           <w:sz w:val="28"/>
           <w:lang w:val="en-US"/>
         </w:rPr>
       </w:pPr>
       <w:r>
         <w:rPr>
-          <w:rFonts w:ascii="Times New Roman" w:hAnsi="Times New Roman" w:cs="Times New Roman"/>
-          <w:sz w:val="28"/>
-        </w:rPr>
-        <w:t xml:space="preserve">Сумарний світловий потік </w:t>
+          <w:rFonts w:ascii="Times New Roman" w:eastAsiaTheme="minorEastAsia" w:hAnsi="Times New Roman" w:cs="Times New Roman"/>
+          <w:sz w:val="28"/>
+        </w:rPr>
+        <w:t>Показники приміщення</w:t>
       </w:r>
     </w:p>
     <w:p>
       <w:pPr>
+        <w:jc w:val="center"/>
         <w:rPr>
           <w:rFonts w:eastAsiaTheme="minorEastAsia"/>
+          <w:i/>
+        </w:rPr>
+      </w:pPr>
+      <m:oMathPara>
+        <m:oMath>
+          <m:r>
+            <w:rPr>
+              <w:rFonts w:ascii="Cambria Math" w:hAnsi="Cambria Math"/>
+              <w:lang w:val="en-US"/>
+            </w:rPr>
+            <m:t>i</m:t>
+          </m:r>
+          <m:r>
+            <w:rPr>
+              <w:rFonts w:ascii="Cambria Math" w:hAnsi="Cambria Math"/>
+            </w:rPr>
+            <m:t xml:space="preserve">= </m:t>
+          </m:r>
+          <m:f>
+            <m:fPr>
+              <m:ctrlPr>
+                <w:rPr>
+                  <w:rFonts w:ascii="Cambria Math" w:hAnsi="Cambria Math"/>
+                  <w:i/>
+                </w:rPr>
+              </m:ctrlPr>
+            </m:fPr>
+            <m:num>
+              <m:r>
+                <w:rPr>
+                  <w:rFonts w:ascii="Cambria Math" w:hAnsi="Cambria Math"/>
+                </w:rPr>
+                <m:t>a*b</m:t>
+              </m:r>
+            </m:num>
+            <m:den>
+              <m:r>
+                <w:rPr>
+                  <w:rFonts w:ascii="Cambria Math" w:hAnsi="Cambria Math"/>
+                </w:rPr>
+                <m:t>h*(a+b)</m:t>
+              </m:r>
+            </m:den>
+          </m:f>
+          <m:r>
+            <w:rPr>
+              <w:rFonts w:ascii="Cambria Math" w:hAnsi="Cambria Math"/>
+            </w:rPr>
+            <m:t xml:space="preserve">= </m:t>
+          </m:r>
+          <m:f>
+            <m:fPr>
+              <m:ctrlPr>
+                <w:rPr>
+                  <w:rFonts w:ascii="Cambria Math" w:hAnsi="Cambria Math"/>
+                  <w:i/>
+                </w:rPr>
+              </m:ctrlPr>
+            </m:fPr>
+            <m:num>
+              <m:r>
+                <w:rPr>
+                  <w:rFonts w:ascii="Cambria Math" w:hAnsi="Cambria Math"/>
+                </w:rPr>
+                <m:t>4*4</m:t>
+              </m:r>
+            </m:num>
+            <m:den>
+              <m:r>
+                <w:rPr>
+                  <w:rFonts w:ascii="Cambria Math" w:hAnsi="Cambria Math"/>
+                </w:rPr>
+                <m:t>1,5</m:t>
+              </m:r>
+              <m:r>
+                <w:rPr>
+                  <w:rFonts w:ascii="Cambria Math" w:hAnsi="Cambria Math"/>
+                </w:rPr>
+                <m:t>*(4+4)</m:t>
+              </m:r>
+            </m:den>
+          </m:f>
+          <m:r>
+            <w:rPr>
+              <w:rFonts w:ascii="Cambria Math" w:hAnsi="Cambria Math"/>
+            </w:rPr>
+            <m:t>=1</m:t>
+          </m:r>
+          <m:r>
+            <w:rPr>
+              <w:rFonts w:ascii="Cambria Math" w:hAnsi="Cambria Math"/>
+            </w:rPr>
+            <m:t>,33</m:t>
+          </m:r>
+        </m:oMath>
+      </m:oMathPara>
+    </w:p>
+    <w:p>
+      <w:pPr>
+        <w:pStyle w:val="a4"/>
+        <w:numPr>
+          <w:ilvl w:val="0"/>
+          <w:numId w:val="1"/>
+        </w:numPr>
+        <w:jc w:val="both"/>
+        <w:rPr>
+          <w:rFonts w:ascii="Times New Roman" w:hAnsi="Times New Roman" w:cs="Times New Roman"/>
+          <w:sz w:val="28"/>
           <w:lang w:val="en-US"/>
+        </w:rPr>
+      </w:pPr>
+      <w:r>
+        <w:rPr>
+          <w:rFonts w:ascii="Times New Roman" w:hAnsi="Times New Roman" w:cs="Times New Roman"/>
+          <w:sz w:val="28"/>
+        </w:rPr>
+        <w:t xml:space="preserve">Сумарний світловий потік </w:t>
+      </w:r>
+    </w:p>
+    <w:p>
+      <w:pPr>
+        <w:rPr>
+          <w:rFonts w:eastAsiaTheme="minorEastAsia"/>
         </w:rPr>
       </w:pPr>
       <m:oMathPara>
@@ -13148,28 +13249,7 @@
                   <w:rFonts w:ascii="Cambria Math" w:hAnsi="Cambria Math"/>
                   <w:lang w:val="en-US"/>
                 </w:rPr>
-                <m:t>750* 16</m:t>
-              </m:r>
-              <m:r>
-                <w:rPr>
-                  <w:rFonts w:ascii="Cambria Math" w:hAnsi="Cambria Math"/>
-                  <w:lang w:val="en-US"/>
-                </w:rPr>
-                <m:t>*</m:t>
-              </m:r>
-              <m:r>
-                <w:rPr>
-                  <w:rFonts w:ascii="Cambria Math" w:hAnsi="Cambria Math"/>
-                  <w:lang w:val="en-US"/>
-                </w:rPr>
-                <m:t>1,3</m:t>
-              </m:r>
-              <m:r>
-                <w:rPr>
-                  <w:rFonts w:ascii="Cambria Math" w:hAnsi="Cambria Math"/>
-                  <w:lang w:val="en-US"/>
-                </w:rPr>
-                <m:t>* 1,1</m:t>
+                <m:t>750* 16*1,3* 1,1</m:t>
               </m:r>
               <m:r>
                 <w:rPr>
@@ -13179,14 +13259,29 @@
                 <m:t>5</m:t>
               </m:r>
             </m:num>
-            <m:den/>
+            <m:den>
+              <m:r>
+                <w:rPr>
+                  <w:rFonts w:ascii="Cambria Math" w:hAnsi="Cambria Math"/>
+                  <w:lang w:val="en-US"/>
+                </w:rPr>
+                <m:t>53</m:t>
+              </m:r>
+            </m:den>
           </m:f>
           <m:r>
             <w:rPr>
               <w:rFonts w:ascii="Cambria Math" w:hAnsi="Cambria Math"/>
               <w:lang w:val="en-US"/>
             </w:rPr>
-            <m:t>=</m:t>
+            <m:t>*100=</m:t>
+          </m:r>
+          <m:r>
+            <w:rPr>
+              <w:rFonts w:ascii="Cambria Math" w:hAnsi="Cambria Math"/>
+              <w:lang w:val="en-US"/>
+            </w:rPr>
+            <m:t>33 849</m:t>
           </m:r>
           <m:r>
             <w:rPr>
@@ -13207,147 +13302,37 @@
         </w:numPr>
         <w:jc w:val="both"/>
         <w:rPr>
-          <w:rFonts w:ascii="Times New Roman" w:eastAsiaTheme="minorEastAsia" w:hAnsi="Times New Roman" w:cs="Times New Roman"/>
-          <w:sz w:val="28"/>
-          <w:lang w:val="en-US"/>
+          <w:rFonts w:ascii="Times New Roman" w:hAnsi="Times New Roman" w:cs="Times New Roman"/>
+          <w:sz w:val="28"/>
         </w:rPr>
       </w:pPr>
       <w:r>
         <w:rPr>
-          <w:rFonts w:ascii="Times New Roman" w:eastAsiaTheme="minorEastAsia" w:hAnsi="Times New Roman" w:cs="Times New Roman"/>
-          <w:sz w:val="28"/>
-        </w:rPr>
-        <w:t>Показники приміщення</w:t>
-      </w:r>
-    </w:p>
-    <w:p>
-      <w:pPr>
-        <w:jc w:val="center"/>
-        <w:rPr>
-          <w:rFonts w:eastAsiaTheme="minorEastAsia"/>
-          <w:i/>
-          <w:lang w:val="ru-RU"/>
-        </w:rPr>
-      </w:pPr>
-      <m:oMathPara>
-        <m:oMath>
-          <m:r>
-            <w:rPr>
-              <w:rFonts w:ascii="Cambria Math" w:hAnsi="Cambria Math"/>
-              <w:lang w:val="en-US"/>
-            </w:rPr>
-            <m:t>i</m:t>
-          </m:r>
-          <m:r>
-            <w:rPr>
-              <w:rFonts w:ascii="Cambria Math" w:hAnsi="Cambria Math"/>
-            </w:rPr>
-            <m:t xml:space="preserve">= </m:t>
-          </m:r>
-          <m:f>
-            <m:fPr>
-              <m:ctrlPr>
-                <w:rPr>
-                  <w:rFonts w:ascii="Cambria Math" w:hAnsi="Cambria Math"/>
-                  <w:i/>
-                </w:rPr>
-              </m:ctrlPr>
-            </m:fPr>
-            <m:num>
-              <m:r>
-                <w:rPr>
-                  <w:rFonts w:ascii="Cambria Math" w:hAnsi="Cambria Math"/>
-                </w:rPr>
-                <m:t>a*b</m:t>
-              </m:r>
-            </m:num>
-            <m:den>
-              <m:r>
-                <w:rPr>
-                  <w:rFonts w:ascii="Cambria Math" w:hAnsi="Cambria Math"/>
-                </w:rPr>
-                <m:t>h*(a+b)</m:t>
-              </m:r>
-            </m:den>
-          </m:f>
-          <m:r>
-            <w:rPr>
-              <w:rFonts w:ascii="Cambria Math" w:hAnsi="Cambria Math"/>
-            </w:rPr>
-            <m:t xml:space="preserve">= </m:t>
-          </m:r>
-          <m:f>
-            <m:fPr>
-              <m:ctrlPr>
-                <w:rPr>
-                  <w:rFonts w:ascii="Cambria Math" w:hAnsi="Cambria Math"/>
-                  <w:i/>
-                </w:rPr>
-              </m:ctrlPr>
-            </m:fPr>
-            <m:num>
-              <m:r>
-                <w:rPr>
-                  <w:rFonts w:ascii="Cambria Math" w:hAnsi="Cambria Math"/>
-                </w:rPr>
-                <m:t>4*4</m:t>
-              </m:r>
-            </m:num>
-            <m:den>
-              <m:r>
-                <w:rPr>
-                  <w:rFonts w:ascii="Cambria Math" w:hAnsi="Cambria Math"/>
-                </w:rPr>
-                <m:t>(1.5-0.8-0.5)</m:t>
-              </m:r>
-              <m:r>
-                <w:rPr>
-                  <w:rFonts w:ascii="Cambria Math" w:hAnsi="Cambria Math"/>
-                </w:rPr>
-                <m:t>*</m:t>
-              </m:r>
-              <m:r>
-                <w:rPr>
-                  <w:rFonts w:ascii="Cambria Math" w:hAnsi="Cambria Math"/>
-                </w:rPr>
-                <m:t>(4+4</m:t>
-              </m:r>
-              <m:r>
-                <w:rPr>
-                  <w:rFonts w:ascii="Cambria Math" w:hAnsi="Cambria Math"/>
-                </w:rPr>
-                <m:t>)</m:t>
-              </m:r>
-            </m:den>
-          </m:f>
-          <m:r>
-            <w:rPr>
-              <w:rFonts w:ascii="Cambria Math" w:hAnsi="Cambria Math"/>
-            </w:rPr>
-            <m:t>=10</m:t>
-          </m:r>
-        </m:oMath>
-      </m:oMathPara>
-    </w:p>
-    <w:p>
-      <w:pPr>
-        <w:pStyle w:val="a4"/>
-        <w:numPr>
-          <w:ilvl w:val="0"/>
-          <w:numId w:val="1"/>
-        </w:numPr>
-        <w:jc w:val="both"/>
-        <w:rPr>
           <w:rFonts w:ascii="Times New Roman" w:hAnsi="Times New Roman" w:cs="Times New Roman"/>
           <w:sz w:val="28"/>
         </w:rPr>
-      </w:pPr>
+        <w:t>Кількість ламп</w:t>
+      </w:r>
       <w:r>
         <w:rPr>
           <w:rFonts w:ascii="Times New Roman" w:hAnsi="Times New Roman" w:cs="Times New Roman"/>
           <w:sz w:val="28"/>
         </w:rPr>
-        <w:t>Кількість ламп</w:t>
+        <w:t>(якщо взяти</w:t>
+      </w:r>
+      <w:r>
+        <w:rPr>
+          <w:rFonts w:ascii="Times New Roman" w:hAnsi="Times New Roman" w:cs="Times New Roman"/>
+          <w:sz w:val="28"/>
+        </w:rPr>
+        <w:t xml:space="preserve"> до уваги лампу розжарювання, 20</w:t>
+      </w:r>
+      <w:r>
+        <w:rPr>
+          <w:rFonts w:ascii="Times New Roman" w:hAnsi="Times New Roman" w:cs="Times New Roman"/>
+          <w:sz w:val="28"/>
+        </w:rPr>
+        <w:t>0Вт)</w:t>
       </w:r>
     </w:p>
     <w:p>
@@ -13432,7 +13417,7 @@
                   <w:rFonts w:ascii="Cambria Math" w:hAnsi="Cambria Math"/>
                   <w:lang w:val="en-US"/>
                 </w:rPr>
-                <m:t>15468.75</m:t>
+                <m:t>33849</m:t>
               </m:r>
             </m:num>
             <m:den>
@@ -13440,7 +13425,7 @@
                 <w:rPr>
                   <w:rFonts w:ascii="Cambria Math" w:hAnsi="Cambria Math"/>
                 </w:rPr>
-                <m:t>2225</m:t>
+                <m:t>3200</m:t>
               </m:r>
             </m:den>
           </m:f>
@@ -13448,12 +13433,10 @@
             <w:rPr>
               <w:rFonts w:ascii="Cambria Math" w:hAnsi="Cambria Math"/>
             </w:rPr>
-            <m:t>= 6.95 ≈7</m:t>
+            <m:t>= 10,57 ≈11</m:t>
           </m:r>
         </m:oMath>
       </m:oMathPara>
-      <w:bookmarkStart w:id="0" w:name="_GoBack"/>
-      <w:bookmarkEnd w:id="0"/>
     </w:p>
     <w:p>
       <w:pPr>
@@ -13599,20 +13582,34 @@
                 <w:rPr>
                   <w:rFonts w:ascii="Cambria Math" w:hAnsi="Cambria Math"/>
                 </w:rPr>
-                <m:t>2225</m:t>
+                <m:t>3200</m:t>
               </m:r>
               <m:r>
                 <w:rPr>
                   <w:rFonts w:ascii="Cambria Math" w:hAnsi="Cambria Math"/>
                   <w:lang w:val="en-US"/>
                 </w:rPr>
-                <m:t>*7*</m:t>
+                <m:t>*</m:t>
+              </m:r>
+              <m:r>
+                <w:rPr>
+                  <w:rFonts w:ascii="Cambria Math" w:hAnsi="Cambria Math"/>
+                  <w:lang w:val="en-US"/>
+                </w:rPr>
+                <m:t>11</m:t>
+              </m:r>
+              <m:r>
+                <w:rPr>
+                  <w:rFonts w:ascii="Cambria Math" w:hAnsi="Cambria Math"/>
+                  <w:lang w:val="en-US"/>
+                </w:rPr>
+                <m:t>*</m:t>
               </m:r>
               <m:r>
                 <w:rPr>
                   <w:rFonts w:ascii="Cambria Math" w:hAnsi="Cambria Math"/>
                 </w:rPr>
-                <m:t>48</m:t>
+                <m:t>53</m:t>
               </m:r>
             </m:num>
             <m:den>
@@ -13620,7 +13617,25 @@
                 <w:rPr>
                   <w:rFonts w:ascii="Cambria Math" w:hAnsi="Cambria Math"/>
                 </w:rPr>
-                <m:t>50*1,5*1,1*100</m:t>
+                <m:t>16*1,33</m:t>
+              </m:r>
+              <m:r>
+                <w:rPr>
+                  <w:rFonts w:ascii="Cambria Math" w:hAnsi="Cambria Math"/>
+                </w:rPr>
+                <m:t>*1,1</m:t>
+              </m:r>
+              <m:r>
+                <w:rPr>
+                  <w:rFonts w:ascii="Cambria Math" w:hAnsi="Cambria Math"/>
+                </w:rPr>
+                <m:t>5</m:t>
+              </m:r>
+              <m:r>
+                <w:rPr>
+                  <w:rFonts w:ascii="Cambria Math" w:hAnsi="Cambria Math"/>
+                </w:rPr>
+                <m:t>*100</m:t>
               </m:r>
             </m:den>
           </m:f>
@@ -13628,7 +13643,7 @@
             <w:rPr>
               <w:rFonts w:ascii="Cambria Math" w:hAnsi="Cambria Math"/>
             </w:rPr>
-            <m:t>≈91</m:t>
+            <m:t>≈762</m:t>
           </m:r>
         </m:oMath>
       </m:oMathPara>
@@ -13654,6 +13669,17 @@
         </w:rPr>
         <w:t>Висновок</w:t>
       </w:r>
+      <w:r>
+        <w:rPr>
+          <w:rFonts w:ascii="Times New Roman" w:hAnsi="Times New Roman" w:cs="Times New Roman"/>
+          <w:b/>
+          <w:color w:val="000000" w:themeColor="text1"/>
+          <w:sz w:val="28"/>
+        </w:rPr>
+        <w:t xml:space="preserve"> </w:t>
+      </w:r>
+      <w:bookmarkStart w:id="0" w:name="_GoBack"/>
+      <w:bookmarkEnd w:id="0"/>
     </w:p>
     <w:p>
       <w:pPr>
@@ -13894,8 +13920,213 @@
       </w:rPr>
     </w:lvl>
   </w:abstractNum>
+  <w:abstractNum w:abstractNumId="1">
+    <w:nsid w:val="545765F4"/>
+    <w:multiLevelType w:val="hybridMultilevel"/>
+    <w:tmpl w:val="0C941040"/>
+    <w:lvl w:ilvl="0" w:tplc="04190001">
+      <w:start w:val="1"/>
+      <w:numFmt w:val="bullet"/>
+      <w:lvlText w:val=""/>
+      <w:lvlJc w:val="left"/>
+      <w:pPr>
+        <w:ind w:left="720" w:hanging="360"/>
+      </w:pPr>
+      <w:rPr>
+        <w:rFonts w:ascii="Symbol" w:hAnsi="Symbol" w:hint="default"/>
+      </w:rPr>
+    </w:lvl>
+    <w:lvl w:ilvl="1" w:tplc="04190003" w:tentative="1">
+      <w:start w:val="1"/>
+      <w:numFmt w:val="bullet"/>
+      <w:lvlText w:val="o"/>
+      <w:lvlJc w:val="left"/>
+      <w:pPr>
+        <w:ind w:left="1440" w:hanging="360"/>
+      </w:pPr>
+      <w:rPr>
+        <w:rFonts w:ascii="Courier New" w:hAnsi="Courier New" w:cs="Courier New" w:hint="default"/>
+      </w:rPr>
+    </w:lvl>
+    <w:lvl w:ilvl="2" w:tplc="04190005" w:tentative="1">
+      <w:start w:val="1"/>
+      <w:numFmt w:val="bullet"/>
+      <w:lvlText w:val=""/>
+      <w:lvlJc w:val="left"/>
+      <w:pPr>
+        <w:ind w:left="2160" w:hanging="360"/>
+      </w:pPr>
+      <w:rPr>
+        <w:rFonts w:ascii="Wingdings" w:hAnsi="Wingdings" w:hint="default"/>
+      </w:rPr>
+    </w:lvl>
+    <w:lvl w:ilvl="3" w:tplc="04190001" w:tentative="1">
+      <w:start w:val="1"/>
+      <w:numFmt w:val="bullet"/>
+      <w:lvlText w:val=""/>
+      <w:lvlJc w:val="left"/>
+      <w:pPr>
+        <w:ind w:left="2880" w:hanging="360"/>
+      </w:pPr>
+      <w:rPr>
+        <w:rFonts w:ascii="Symbol" w:hAnsi="Symbol" w:hint="default"/>
+      </w:rPr>
+    </w:lvl>
+    <w:lvl w:ilvl="4" w:tplc="04190003" w:tentative="1">
+      <w:start w:val="1"/>
+      <w:numFmt w:val="bullet"/>
+      <w:lvlText w:val="o"/>
+      <w:lvlJc w:val="left"/>
+      <w:pPr>
+        <w:ind w:left="3600" w:hanging="360"/>
+      </w:pPr>
+      <w:rPr>
+        <w:rFonts w:ascii="Courier New" w:hAnsi="Courier New" w:cs="Courier New" w:hint="default"/>
+      </w:rPr>
+    </w:lvl>
+    <w:lvl w:ilvl="5" w:tplc="04190005" w:tentative="1">
+      <w:start w:val="1"/>
+      <w:numFmt w:val="bullet"/>
+      <w:lvlText w:val=""/>
+      <w:lvlJc w:val="left"/>
+      <w:pPr>
+        <w:ind w:left="4320" w:hanging="360"/>
+      </w:pPr>
+      <w:rPr>
+        <w:rFonts w:ascii="Wingdings" w:hAnsi="Wingdings" w:hint="default"/>
+      </w:rPr>
+    </w:lvl>
+    <w:lvl w:ilvl="6" w:tplc="04190001" w:tentative="1">
+      <w:start w:val="1"/>
+      <w:numFmt w:val="bullet"/>
+      <w:lvlText w:val=""/>
+      <w:lvlJc w:val="left"/>
+      <w:pPr>
+        <w:ind w:left="5040" w:hanging="360"/>
+      </w:pPr>
+      <w:rPr>
+        <w:rFonts w:ascii="Symbol" w:hAnsi="Symbol" w:hint="default"/>
+      </w:rPr>
+    </w:lvl>
+    <w:lvl w:ilvl="7" w:tplc="04190003" w:tentative="1">
+      <w:start w:val="1"/>
+      <w:numFmt w:val="bullet"/>
+      <w:lvlText w:val="o"/>
+      <w:lvlJc w:val="left"/>
+      <w:pPr>
+        <w:ind w:left="5760" w:hanging="360"/>
+      </w:pPr>
+      <w:rPr>
+        <w:rFonts w:ascii="Courier New" w:hAnsi="Courier New" w:cs="Courier New" w:hint="default"/>
+      </w:rPr>
+    </w:lvl>
+    <w:lvl w:ilvl="8" w:tplc="04190005" w:tentative="1">
+      <w:start w:val="1"/>
+      <w:numFmt w:val="bullet"/>
+      <w:lvlText w:val=""/>
+      <w:lvlJc w:val="left"/>
+      <w:pPr>
+        <w:ind w:left="6480" w:hanging="360"/>
+      </w:pPr>
+      <w:rPr>
+        <w:rFonts w:ascii="Wingdings" w:hAnsi="Wingdings" w:hint="default"/>
+      </w:rPr>
+    </w:lvl>
+  </w:abstractNum>
+  <w:abstractNum w:abstractNumId="2">
+    <w:nsid w:val="5D2C1886"/>
+    <w:multiLevelType w:val="hybridMultilevel"/>
+    <w:tmpl w:val="06763E72"/>
+    <w:lvl w:ilvl="0" w:tplc="0419000F">
+      <w:start w:val="1"/>
+      <w:numFmt w:val="decimal"/>
+      <w:lvlText w:val="%1."/>
+      <w:lvlJc w:val="left"/>
+      <w:pPr>
+        <w:ind w:left="720" w:hanging="360"/>
+      </w:pPr>
+    </w:lvl>
+    <w:lvl w:ilvl="1" w:tplc="04190019" w:tentative="1">
+      <w:start w:val="1"/>
+      <w:numFmt w:val="lowerLetter"/>
+      <w:lvlText w:val="%2."/>
+      <w:lvlJc w:val="left"/>
+      <w:pPr>
+        <w:ind w:left="1440" w:hanging="360"/>
+      </w:pPr>
+    </w:lvl>
+    <w:lvl w:ilvl="2" w:tplc="0419001B" w:tentative="1">
+      <w:start w:val="1"/>
+      <w:numFmt w:val="lowerRoman"/>
+      <w:lvlText w:val="%3."/>
+      <w:lvlJc w:val="right"/>
+      <w:pPr>
+        <w:ind w:left="2160" w:hanging="180"/>
+      </w:pPr>
+    </w:lvl>
+    <w:lvl w:ilvl="3" w:tplc="0419000F" w:tentative="1">
+      <w:start w:val="1"/>
+      <w:numFmt w:val="decimal"/>
+      <w:lvlText w:val="%4."/>
+      <w:lvlJc w:val="left"/>
+      <w:pPr>
+        <w:ind w:left="2880" w:hanging="360"/>
+      </w:pPr>
+    </w:lvl>
+    <w:lvl w:ilvl="4" w:tplc="04190019" w:tentative="1">
+      <w:start w:val="1"/>
+      <w:numFmt w:val="lowerLetter"/>
+      <w:lvlText w:val="%5."/>
+      <w:lvlJc w:val="left"/>
+      <w:pPr>
+        <w:ind w:left="3600" w:hanging="360"/>
+      </w:pPr>
+    </w:lvl>
+    <w:lvl w:ilvl="5" w:tplc="0419001B" w:tentative="1">
+      <w:start w:val="1"/>
+      <w:numFmt w:val="lowerRoman"/>
+      <w:lvlText w:val="%6."/>
+      <w:lvlJc w:val="right"/>
+      <w:pPr>
+        <w:ind w:left="4320" w:hanging="180"/>
+      </w:pPr>
+    </w:lvl>
+    <w:lvl w:ilvl="6" w:tplc="0419000F" w:tentative="1">
+      <w:start w:val="1"/>
+      <w:numFmt w:val="decimal"/>
+      <w:lvlText w:val="%7."/>
+      <w:lvlJc w:val="left"/>
+      <w:pPr>
+        <w:ind w:left="5040" w:hanging="360"/>
+      </w:pPr>
+    </w:lvl>
+    <w:lvl w:ilvl="7" w:tplc="04190019" w:tentative="1">
+      <w:start w:val="1"/>
+      <w:numFmt w:val="lowerLetter"/>
+      <w:lvlText w:val="%8."/>
+      <w:lvlJc w:val="left"/>
+      <w:pPr>
+        <w:ind w:left="5760" w:hanging="360"/>
+      </w:pPr>
+    </w:lvl>
+    <w:lvl w:ilvl="8" w:tplc="0419001B" w:tentative="1">
+      <w:start w:val="1"/>
+      <w:numFmt w:val="lowerRoman"/>
+      <w:lvlText w:val="%9."/>
+      <w:lvlJc w:val="right"/>
+      <w:pPr>
+        <w:ind w:left="6480" w:hanging="180"/>
+      </w:pPr>
+    </w:lvl>
+  </w:abstractNum>
   <w:num w:numId="1">
     <w:abstractNumId w:val="0"/>
+  </w:num>
+  <w:num w:numId="2">
+    <w:abstractNumId w:val="2"/>
+  </w:num>
+  <w:num w:numId="3">
+    <w:abstractNumId w:val="1"/>
   </w:num>
 </w:numbering>
 </file>
@@ -15115,7 +15346,7 @@
   <a:extraClrSchemeLst/>
   <a:extLst>
     <a:ext uri="{05A4C25C-085E-4340-85A3-A5531E510DB2}">
-      <thm15:themeFamily xmlns:thm15="http://schemas.microsoft.com/office/thememl/2012/main" xmlns="" name="Office Theme" id="{62F939B6-93AF-4DB8-9C6B-D6C7DFDC589F}" vid="{4A3C46E8-61CC-4603-A589-7422A47A8E4A}"/>
+      <thm15:themeFamily xmlns="" xmlns:thm15="http://schemas.microsoft.com/office/thememl/2012/main" name="Office Theme" id="{62F939B6-93AF-4DB8-9C6B-D6C7DFDC589F}" vid="{4A3C46E8-61CC-4603-A589-7422A47A8E4A}"/>
     </a:ext>
   </a:extLst>
 </a:theme>

</xml_diff>